<commit_message>
add final edits before submitting to JEco. Add JEco proof
</commit_message>
<xml_diff>
--- a/working_drafts/jEco_submission/TXeco_titlepage_v1.0.docx
+++ b/working_drafts/jEco_submission/TXeco_titlepage_v1.0.docx
@@ -21,7 +21,13 @@
         <w:t>itle</w:t>
       </w:r>
       <w:r>
-        <w:t>: The cost of resource use for photosynthesis drives variation in leaf nitrogen content across a resource availability gradient</w:t>
+        <w:t>: The cost of resource use for photosynthesis drives variation in leaf nitrogen content across a</w:t>
+      </w:r>
+      <w:r>
+        <w:t xml:space="preserve"> climate and</w:t>
+      </w:r>
+      <w:r>
+        <w:t xml:space="preserve"> resource availability gradient</w:t>
       </w:r>
     </w:p>
     <w:p>
@@ -227,7 +233,19 @@
         <w:rPr>
           <w:color w:val="000000" w:themeColor="text1"/>
         </w:rPr>
-        <w:t xml:space="preserve"> We also thank Kelly Carroll for insight and feedback on manuscript components.</w:t>
+        <w:t xml:space="preserve"> We also thank Kelly Carroll for </w:t>
+      </w:r>
+      <w:r>
+        <w:rPr>
+          <w:color w:val="000000" w:themeColor="text1"/>
+        </w:rPr>
+        <w:t xml:space="preserve">their </w:t>
+      </w:r>
+      <w:r>
+        <w:rPr>
+          <w:color w:val="000000" w:themeColor="text1"/>
+        </w:rPr>
+        <w:t>insight and feedback on manuscript components.</w:t>
       </w:r>
       <w:r>
         <w:rPr>
@@ -528,7 +546,19 @@
         <w:rPr>
           <w:bCs/>
         </w:rPr>
-        <w:t xml:space="preserve">This study was conducted in grasslands of Texas, USA. All authors are affiliated with Texas Tech University, a state-funded university located in the state where this experiment was conducted. All authors were engaged early on with the research and study design to ensure diverse perspectives would be considered. Authors are also all early career researchers. Field work was conducted on private land with private landowners, with property access facilitated through the Texas </w:t>
+        <w:t xml:space="preserve">This study was conducted in Texas, USA. All authors are affiliated with Texas Tech University, a state-funded university located in the state where this experiment was conducted. All authors were engaged early on with the research and study design to ensure </w:t>
+      </w:r>
+      <w:r>
+        <w:rPr>
+          <w:bCs/>
+        </w:rPr>
+        <w:t xml:space="preserve">that </w:t>
+      </w:r>
+      <w:r>
+        <w:rPr>
+          <w:bCs/>
+        </w:rPr>
+        <w:t xml:space="preserve">diverse perspectives would be considered. Authors are also all early career researchers. Field work was conducted on private land with private landowners, with property access facilitated through the Texas </w:t>
       </w:r>
       <w:proofErr w:type="spellStart"/>
       <w:r>

</xml_diff>